<commit_message>
ajout de la fonctionnalité de trouver les 10 mots les plus importants du résumé
</commit_message>
<xml_diff>
--- a/Problemes_rencontres.docx
+++ b/Problemes_rencontres.docx
@@ -55,7 +55,7 @@
                     <pic:cNvPicPr/>
                   </pic:nvPicPr>
                   <pic:blipFill>
-                    <a:blip r:embed="rId7"/>
+                    <a:blip r:embed="rId8"/>
                     <a:stretch>
                       <a:fillRect/>
                     </a:stretch>
@@ -102,6 +102,182 @@
         <w:t>V2</w:t>
       </w:r>
     </w:p>
+    <w:p>
+      <w:pPr>
+        <w:rPr>
+          <w:u w:val="single"/>
+        </w:rPr>
+      </w:pPr>
+    </w:p>
+    <w:p>
+      <w:pPr>
+        <w:pStyle w:val="Paragraphedeliste"/>
+        <w:numPr>
+          <w:ilvl w:val="0"/>
+          <w:numId w:val="2"/>
+        </w:numPr>
+        <w:rPr>
+          <w:u w:val="single"/>
+        </w:rPr>
+      </w:pPr>
+      <w:r>
+        <w:t xml:space="preserve">Les résumés obtenus sont peu adaptés </w:t>
+      </w:r>
+      <w:r>
+        <w:t>aux documents :</w:t>
+      </w:r>
+    </w:p>
+    <w:p>
+      <w:r>
+        <w:t>Ici,</w:t>
+      </w:r>
+      <w:r>
+        <w:t xml:space="preserve"> </w:t>
+      </w:r>
+      <w:r>
+        <w:t>J’ai</w:t>
+      </w:r>
+      <w:r>
+        <w:t xml:space="preserve"> </w:t>
+      </w:r>
+      <w:r>
+        <w:t>créé</w:t>
+      </w:r>
+      <w:r>
+        <w:t xml:space="preserve"> un document à l’aide de </w:t>
+      </w:r>
+      <w:proofErr w:type="spellStart"/>
+      <w:r>
+        <w:t>chatgpt</w:t>
+      </w:r>
+      <w:proofErr w:type="spellEnd"/>
+      <w:r>
+        <w:t xml:space="preserve"> concernant </w:t>
+      </w:r>
+      <w:proofErr w:type="spellStart"/>
+      <w:r>
+        <w:t>unprojet</w:t>
+      </w:r>
+      <w:proofErr w:type="spellEnd"/>
+      <w:r>
+        <w:t xml:space="preserve"> de </w:t>
+      </w:r>
+      <w:proofErr w:type="spellStart"/>
+      <w:r>
+        <w:t>renovation</w:t>
+      </w:r>
+      <w:proofErr w:type="spellEnd"/>
+      <w:r>
+        <w:t xml:space="preserve"> .</w:t>
+      </w:r>
+      <w:r>
+        <w:br/>
+        <w:t xml:space="preserve">Voici le résumé obtenu </w:t>
+      </w:r>
+      <w:r>
+        <w:t>respectivement </w:t>
+      </w:r>
+      <w:r>
+        <w:t>grâce à Bert et à Bart</w:t>
+      </w:r>
+      <w:r>
+        <w:t xml:space="preserve"> (le résumé </w:t>
+      </w:r>
+      <w:proofErr w:type="spellStart"/>
+      <w:r>
+        <w:t>bart</w:t>
+      </w:r>
+      <w:proofErr w:type="spellEnd"/>
+      <w:r>
+        <w:t xml:space="preserve"> est plus long a générer )</w:t>
+      </w:r>
+      <w:r>
+        <w:t> :</w:t>
+      </w:r>
+    </w:p>
+    <w:p>
+      <w:pPr>
+        <w:pStyle w:val="Paragraphedeliste"/>
+        <w:ind w:left="1416"/>
+      </w:pPr>
+      <w:r>
+        <w:drawing>
+          <wp:anchor distT="0" distB="0" distL="114300" distR="114300" simplePos="0" relativeHeight="251658240" behindDoc="0" locked="0" layoutInCell="1" allowOverlap="1" wp14:anchorId="53EF441A" wp14:editId="37FE4DAD">
+            <wp:simplePos x="0" y="0"/>
+            <wp:positionH relativeFrom="margin">
+              <wp:align>right</wp:align>
+            </wp:positionH>
+            <wp:positionV relativeFrom="paragraph">
+              <wp:posOffset>213995</wp:posOffset>
+            </wp:positionV>
+            <wp:extent cx="5760720" cy="565150"/>
+            <wp:effectExtent l="0" t="0" r="0" b="6350"/>
+            <wp:wrapThrough wrapText="bothSides">
+              <wp:wrapPolygon edited="0">
+                <wp:start x="0" y="0"/>
+                <wp:lineTo x="0" y="21115"/>
+                <wp:lineTo x="21500" y="21115"/>
+                <wp:lineTo x="21500" y="0"/>
+                <wp:lineTo x="0" y="0"/>
+              </wp:wrapPolygon>
+            </wp:wrapThrough>
+            <wp:docPr id="1869949684" name="Image 1"/>
+            <wp:cNvGraphicFramePr>
+              <a:graphicFrameLocks xmlns:a="http://schemas.openxmlformats.org/drawingml/2006/main" noChangeAspect="1"/>
+            </wp:cNvGraphicFramePr>
+            <a:graphic xmlns:a="http://schemas.openxmlformats.org/drawingml/2006/main">
+              <a:graphicData uri="http://schemas.openxmlformats.org/drawingml/2006/picture">
+                <pic:pic xmlns:pic="http://schemas.openxmlformats.org/drawingml/2006/picture">
+                  <pic:nvPicPr>
+                    <pic:cNvPr id="1869949684" name=""/>
+                    <pic:cNvPicPr/>
+                  </pic:nvPicPr>
+                  <pic:blipFill>
+                    <a:blip r:embed="rId9" cstate="print">
+                      <a:extLst>
+                        <a:ext uri="{28A0092B-C50C-407E-A947-70E740481C1C}">
+                          <a14:useLocalDpi xmlns:a14="http://schemas.microsoft.com/office/drawing/2010/main" val="0"/>
+                        </a:ext>
+                      </a:extLst>
+                    </a:blip>
+                    <a:stretch>
+                      <a:fillRect/>
+                    </a:stretch>
+                  </pic:blipFill>
+                  <pic:spPr>
+                    <a:xfrm>
+                      <a:off x="0" y="0"/>
+                      <a:ext cx="5760720" cy="565150"/>
+                    </a:xfrm>
+                    <a:prstGeom prst="rect">
+                      <a:avLst/>
+                    </a:prstGeom>
+                  </pic:spPr>
+                </pic:pic>
+              </a:graphicData>
+            </a:graphic>
+          </wp:anchor>
+        </w:drawing>
+      </w:r>
+    </w:p>
+    <w:p>
+      <w:pPr>
+        <w:pStyle w:val="Paragraphedeliste"/>
+        <w:ind w:left="1416"/>
+      </w:pPr>
+    </w:p>
+    <w:p>
+      <w:pPr>
+        <w:pStyle w:val="Paragraphedeliste"/>
+        <w:ind w:left="1416"/>
+        <w:rPr>
+          <w:u w:val="single"/>
+        </w:rPr>
+      </w:pPr>
+      <w:r>
+        <w:br/>
+      </w:r>
+    </w:p>
     <w:sectPr>
       <w:pgSz w:w="11906" w:h="16838"/>
       <w:pgMar w:top="1417" w:right="1417" w:bottom="1417" w:left="1417" w:header="708" w:footer="708" w:gutter="0"/>
@@ -110,6 +286,243 @@
     </w:sectPr>
   </w:body>
 </w:document>
+</file>
+
+<file path=word/numbering.xml><?xml version="1.0" encoding="utf-8"?>
+<w:numbering xmlns:wpc="http://schemas.microsoft.com/office/word/2010/wordprocessingCanvas" xmlns:cx="http://schemas.microsoft.com/office/drawing/2014/chartex" xmlns:cx1="http://schemas.microsoft.com/office/drawing/2015/9/8/chartex" xmlns:cx2="http://schemas.microsoft.com/office/drawing/2015/10/21/chartex" xmlns:cx3="http://schemas.microsoft.com/office/drawing/2016/5/9/chartex" xmlns:cx4="http://schemas.microsoft.com/office/drawing/2016/5/10/chartex" xmlns:cx5="http://schemas.microsoft.com/office/drawing/2016/5/11/chartex" xmlns:cx6="http://schemas.microsoft.com/office/drawing/2016/5/12/chartex" xmlns:cx7="http://schemas.microsoft.com/office/drawing/2016/5/13/chartex" xmlns:cx8="http://schemas.microsoft.com/office/drawing/2016/5/14/chartex" xmlns:mc="http://schemas.openxmlformats.org/markup-compatibility/2006" xmlns:aink="http://schemas.microsoft.com/office/drawing/2016/ink" xmlns:am3d="http://schemas.microsoft.com/office/drawing/2017/model3d" xmlns:o="urn:schemas-microsoft-com:office:office" xmlns:oel="http://schemas.microsoft.com/office/2019/extlst" xmlns:r="http://schemas.openxmlformats.org/officeDocument/2006/relationships" xmlns:m="http://schemas.openxmlformats.org/officeDocument/2006/math" xmlns:v="urn:schemas-microsoft-com:vml" xmlns:wp14="http://schemas.microsoft.com/office/word/2010/wordprocessingDrawing" xmlns:wp="http://schemas.openxmlformats.org/drawingml/2006/wordprocessingDrawing" xmlns:w10="urn:schemas-microsoft-com:office:word" xmlns:w="http://schemas.openxmlformats.org/wordprocessingml/2006/main" xmlns:w14="http://schemas.microsoft.com/office/word/2010/wordml" xmlns:w15="http://schemas.microsoft.com/office/word/2012/wordml" xmlns:w16cex="http://schemas.microsoft.com/office/word/2018/wordml/cex" xmlns:w16cid="http://schemas.microsoft.com/office/word/2016/wordml/cid" xmlns:w16="http://schemas.microsoft.com/office/word/2018/wordml" xmlns:w16du="http://schemas.microsoft.com/office/word/2023/wordml/word16du" xmlns:w16sdtdh="http://schemas.microsoft.com/office/word/2020/wordml/sdtdatahash" xmlns:w16se="http://schemas.microsoft.com/office/word/2015/wordml/symex" xmlns:wpg="http://schemas.microsoft.com/office/word/2010/wordprocessingGroup" xmlns:wpi="http://schemas.microsoft.com/office/word/2010/wordprocessingInk" xmlns:wne="http://schemas.microsoft.com/office/word/2006/wordml" xmlns:wps="http://schemas.microsoft.com/office/word/2010/wordprocessingShape" mc:Ignorable="w14 w15 w16se w16cid w16 w16cex w16sdtdh w16du wp14">
+  <w:abstractNum w:abstractNumId="0" w15:restartNumberingAfterBreak="0">
+    <w:nsid w:val="4E972DEC"/>
+    <w:multiLevelType w:val="hybridMultilevel"/>
+    <w:tmpl w:val="D65AB3FA"/>
+    <w:lvl w:ilvl="0" w:tplc="78362EEE">
+      <w:start w:val="1"/>
+      <w:numFmt w:val="bullet"/>
+      <w:lvlText w:val="-"/>
+      <w:lvlJc w:val="left"/>
+      <w:pPr>
+        <w:ind w:left="720" w:hanging="360"/>
+      </w:pPr>
+      <w:rPr>
+        <w:rFonts w:ascii="Aptos" w:eastAsiaTheme="minorHAnsi" w:hAnsi="Aptos" w:cstheme="minorBidi" w:hint="default"/>
+      </w:rPr>
+    </w:lvl>
+    <w:lvl w:ilvl="1" w:tplc="040C0003" w:tentative="1">
+      <w:start w:val="1"/>
+      <w:numFmt w:val="bullet"/>
+      <w:lvlText w:val="o"/>
+      <w:lvlJc w:val="left"/>
+      <w:pPr>
+        <w:ind w:left="1440" w:hanging="360"/>
+      </w:pPr>
+      <w:rPr>
+        <w:rFonts w:ascii="Courier New" w:hAnsi="Courier New" w:cs="Courier New" w:hint="default"/>
+      </w:rPr>
+    </w:lvl>
+    <w:lvl w:ilvl="2" w:tplc="040C0005" w:tentative="1">
+      <w:start w:val="1"/>
+      <w:numFmt w:val="bullet"/>
+      <w:lvlText w:val=""/>
+      <w:lvlJc w:val="left"/>
+      <w:pPr>
+        <w:ind w:left="2160" w:hanging="360"/>
+      </w:pPr>
+      <w:rPr>
+        <w:rFonts w:ascii="Wingdings" w:hAnsi="Wingdings" w:hint="default"/>
+      </w:rPr>
+    </w:lvl>
+    <w:lvl w:ilvl="3" w:tplc="040C0001" w:tentative="1">
+      <w:start w:val="1"/>
+      <w:numFmt w:val="bullet"/>
+      <w:lvlText w:val=""/>
+      <w:lvlJc w:val="left"/>
+      <w:pPr>
+        <w:ind w:left="2880" w:hanging="360"/>
+      </w:pPr>
+      <w:rPr>
+        <w:rFonts w:ascii="Symbol" w:hAnsi="Symbol" w:hint="default"/>
+      </w:rPr>
+    </w:lvl>
+    <w:lvl w:ilvl="4" w:tplc="040C0003" w:tentative="1">
+      <w:start w:val="1"/>
+      <w:numFmt w:val="bullet"/>
+      <w:lvlText w:val="o"/>
+      <w:lvlJc w:val="left"/>
+      <w:pPr>
+        <w:ind w:left="3600" w:hanging="360"/>
+      </w:pPr>
+      <w:rPr>
+        <w:rFonts w:ascii="Courier New" w:hAnsi="Courier New" w:cs="Courier New" w:hint="default"/>
+      </w:rPr>
+    </w:lvl>
+    <w:lvl w:ilvl="5" w:tplc="040C0005" w:tentative="1">
+      <w:start w:val="1"/>
+      <w:numFmt w:val="bullet"/>
+      <w:lvlText w:val=""/>
+      <w:lvlJc w:val="left"/>
+      <w:pPr>
+        <w:ind w:left="4320" w:hanging="360"/>
+      </w:pPr>
+      <w:rPr>
+        <w:rFonts w:ascii="Wingdings" w:hAnsi="Wingdings" w:hint="default"/>
+      </w:rPr>
+    </w:lvl>
+    <w:lvl w:ilvl="6" w:tplc="040C0001" w:tentative="1">
+      <w:start w:val="1"/>
+      <w:numFmt w:val="bullet"/>
+      <w:lvlText w:val=""/>
+      <w:lvlJc w:val="left"/>
+      <w:pPr>
+        <w:ind w:left="5040" w:hanging="360"/>
+      </w:pPr>
+      <w:rPr>
+        <w:rFonts w:ascii="Symbol" w:hAnsi="Symbol" w:hint="default"/>
+      </w:rPr>
+    </w:lvl>
+    <w:lvl w:ilvl="7" w:tplc="040C0003" w:tentative="1">
+      <w:start w:val="1"/>
+      <w:numFmt w:val="bullet"/>
+      <w:lvlText w:val="o"/>
+      <w:lvlJc w:val="left"/>
+      <w:pPr>
+        <w:ind w:left="5760" w:hanging="360"/>
+      </w:pPr>
+      <w:rPr>
+        <w:rFonts w:ascii="Courier New" w:hAnsi="Courier New" w:cs="Courier New" w:hint="default"/>
+      </w:rPr>
+    </w:lvl>
+    <w:lvl w:ilvl="8" w:tplc="040C0005" w:tentative="1">
+      <w:start w:val="1"/>
+      <w:numFmt w:val="bullet"/>
+      <w:lvlText w:val=""/>
+      <w:lvlJc w:val="left"/>
+      <w:pPr>
+        <w:ind w:left="6480" w:hanging="360"/>
+      </w:pPr>
+      <w:rPr>
+        <w:rFonts w:ascii="Wingdings" w:hAnsi="Wingdings" w:hint="default"/>
+      </w:rPr>
+    </w:lvl>
+  </w:abstractNum>
+  <w:abstractNum w:abstractNumId="1" w15:restartNumberingAfterBreak="0">
+    <w:nsid w:val="5C056B10"/>
+    <w:multiLevelType w:val="hybridMultilevel"/>
+    <w:tmpl w:val="D2FE0A88"/>
+    <w:lvl w:ilvl="0" w:tplc="4134B748">
+      <w:start w:val="1"/>
+      <w:numFmt w:val="bullet"/>
+      <w:lvlText w:val="-"/>
+      <w:lvlJc w:val="left"/>
+      <w:pPr>
+        <w:ind w:left="720" w:hanging="360"/>
+      </w:pPr>
+      <w:rPr>
+        <w:rFonts w:ascii="Aptos" w:eastAsiaTheme="minorHAnsi" w:hAnsi="Aptos" w:cstheme="minorBidi" w:hint="default"/>
+      </w:rPr>
+    </w:lvl>
+    <w:lvl w:ilvl="1" w:tplc="040C0003" w:tentative="1">
+      <w:start w:val="1"/>
+      <w:numFmt w:val="bullet"/>
+      <w:lvlText w:val="o"/>
+      <w:lvlJc w:val="left"/>
+      <w:pPr>
+        <w:ind w:left="1440" w:hanging="360"/>
+      </w:pPr>
+      <w:rPr>
+        <w:rFonts w:ascii="Courier New" w:hAnsi="Courier New" w:cs="Courier New" w:hint="default"/>
+      </w:rPr>
+    </w:lvl>
+    <w:lvl w:ilvl="2" w:tplc="040C0005" w:tentative="1">
+      <w:start w:val="1"/>
+      <w:numFmt w:val="bullet"/>
+      <w:lvlText w:val=""/>
+      <w:lvlJc w:val="left"/>
+      <w:pPr>
+        <w:ind w:left="2160" w:hanging="360"/>
+      </w:pPr>
+      <w:rPr>
+        <w:rFonts w:ascii="Wingdings" w:hAnsi="Wingdings" w:hint="default"/>
+      </w:rPr>
+    </w:lvl>
+    <w:lvl w:ilvl="3" w:tplc="040C0001" w:tentative="1">
+      <w:start w:val="1"/>
+      <w:numFmt w:val="bullet"/>
+      <w:lvlText w:val=""/>
+      <w:lvlJc w:val="left"/>
+      <w:pPr>
+        <w:ind w:left="2880" w:hanging="360"/>
+      </w:pPr>
+      <w:rPr>
+        <w:rFonts w:ascii="Symbol" w:hAnsi="Symbol" w:hint="default"/>
+      </w:rPr>
+    </w:lvl>
+    <w:lvl w:ilvl="4" w:tplc="040C0003" w:tentative="1">
+      <w:start w:val="1"/>
+      <w:numFmt w:val="bullet"/>
+      <w:lvlText w:val="o"/>
+      <w:lvlJc w:val="left"/>
+      <w:pPr>
+        <w:ind w:left="3600" w:hanging="360"/>
+      </w:pPr>
+      <w:rPr>
+        <w:rFonts w:ascii="Courier New" w:hAnsi="Courier New" w:cs="Courier New" w:hint="default"/>
+      </w:rPr>
+    </w:lvl>
+    <w:lvl w:ilvl="5" w:tplc="040C0005" w:tentative="1">
+      <w:start w:val="1"/>
+      <w:numFmt w:val="bullet"/>
+      <w:lvlText w:val=""/>
+      <w:lvlJc w:val="left"/>
+      <w:pPr>
+        <w:ind w:left="4320" w:hanging="360"/>
+      </w:pPr>
+      <w:rPr>
+        <w:rFonts w:ascii="Wingdings" w:hAnsi="Wingdings" w:hint="default"/>
+      </w:rPr>
+    </w:lvl>
+    <w:lvl w:ilvl="6" w:tplc="040C0001" w:tentative="1">
+      <w:start w:val="1"/>
+      <w:numFmt w:val="bullet"/>
+      <w:lvlText w:val=""/>
+      <w:lvlJc w:val="left"/>
+      <w:pPr>
+        <w:ind w:left="5040" w:hanging="360"/>
+      </w:pPr>
+      <w:rPr>
+        <w:rFonts w:ascii="Symbol" w:hAnsi="Symbol" w:hint="default"/>
+      </w:rPr>
+    </w:lvl>
+    <w:lvl w:ilvl="7" w:tplc="040C0003" w:tentative="1">
+      <w:start w:val="1"/>
+      <w:numFmt w:val="bullet"/>
+      <w:lvlText w:val="o"/>
+      <w:lvlJc w:val="left"/>
+      <w:pPr>
+        <w:ind w:left="5760" w:hanging="360"/>
+      </w:pPr>
+      <w:rPr>
+        <w:rFonts w:ascii="Courier New" w:hAnsi="Courier New" w:cs="Courier New" w:hint="default"/>
+      </w:rPr>
+    </w:lvl>
+    <w:lvl w:ilvl="8" w:tplc="040C0005" w:tentative="1">
+      <w:start w:val="1"/>
+      <w:numFmt w:val="bullet"/>
+      <w:lvlText w:val=""/>
+      <w:lvlJc w:val="left"/>
+      <w:pPr>
+        <w:ind w:left="6480" w:hanging="360"/>
+      </w:pPr>
+      <w:rPr>
+        <w:rFonts w:ascii="Wingdings" w:hAnsi="Wingdings" w:hint="default"/>
+      </w:rPr>
+    </w:lvl>
+  </w:abstractNum>
+  <w:num w:numId="1" w16cid:durableId="1660961397">
+    <w:abstractNumId w:val="0"/>
+  </w:num>
+  <w:num w:numId="2" w16cid:durableId="970358182">
+    <w:abstractNumId w:val="1"/>
+  </w:num>
+</w:numbering>
 </file>
 
 <file path=word/styles.xml><?xml version="1.0" encoding="utf-8"?>
@@ -1561,16 +1974,8 @@
 <file path=customXml/itemProps3.xml><?xml version="1.0" encoding="utf-8"?>
 <ds:datastoreItem xmlns:ds="http://schemas.openxmlformats.org/officeDocument/2006/customXml" ds:itemID="{2D03AAAB-FB16-48AA-9798-806F5240B19D}">
   <ds:schemaRefs>
+    <ds:schemaRef ds:uri="http://schemas.microsoft.com/office/2006/metadata/properties"/>
     <ds:schemaRef ds:uri="http://schemas.microsoft.com/office/infopath/2007/PartnerControls"/>
-    <ds:schemaRef ds:uri="http://www.w3.org/XML/1998/namespace"/>
-    <ds:schemaRef ds:uri="168ffe84-6580-437d-ac83-3979aea272f0"/>
-    <ds:schemaRef ds:uri="http://purl.org/dc/elements/1.1/"/>
-    <ds:schemaRef ds:uri="http://purl.org/dc/terms/"/>
-    <ds:schemaRef ds:uri="a144aa11-88fd-4e9e-9f85-7be93202e141"/>
-    <ds:schemaRef ds:uri="http://schemas.microsoft.com/office/2006/documentManagement/types"/>
-    <ds:schemaRef ds:uri="http://schemas.openxmlformats.org/package/2006/metadata/core-properties"/>
-    <ds:schemaRef ds:uri="http://schemas.microsoft.com/office/2006/metadata/properties"/>
-    <ds:schemaRef ds:uri="http://purl.org/dc/dcmitype/"/>
   </ds:schemaRefs>
 </ds:datastoreItem>
 </file>
</xml_diff>